<commit_message>
EPE - Data harvesting. State trajectories are obtained for channel.
</commit_message>
<xml_diff>
--- a/Paper/EPE 2018/Full Paper/EPE-2018-Template.docx
+++ b/Paper/EPE 2018/Full Paper/EPE-2018-Template.docx
@@ -1222,10 +1222,10 @@
             <v:path o:extrusionok="f" gradientshapeok="t" o:connecttype="rect"/>
             <o:lock v:ext="edit" aspectratio="t"/>
           </v:shapetype>
-          <v:shape id="_x0000_i1032" type="#_x0000_t75" style="width:381.05pt;height:98.5pt" o:ole="">
+          <v:shape id="_x0000_i1025" type="#_x0000_t75" style="width:381.2pt;height:98.5pt" o:ole="">
             <v:imagedata r:id="rId6" o:title=""/>
           </v:shape>
-          <o:OLEObject Type="Embed" ProgID="Visio.Drawing.15" ShapeID="_x0000_i1032" DrawAspect="Content" ObjectID="_1590250438" r:id="rId7"/>
+          <o:OLEObject Type="Embed" ProgID="Visio.Drawing.15" ShapeID="_x0000_i1025" DrawAspect="Content" ObjectID="_1590431737" r:id="rId7"/>
         </w:object>
       </w:r>
     </w:p>
@@ -5842,16 +5842,17 @@
         </w:rPr>
         <w:t xml:space="preserve"> </w:t>
       </w:r>
+      <w:bookmarkStart w:id="0" w:name="_GoBack"/>
       <w:r>
         <w:rPr>
           <w:noProof/>
-          <w:lang w:val="en-GB" w:eastAsia="en-GB"/>
+          <w:lang w:val="tr-TR" w:eastAsia="tr-TR"/>
         </w:rPr>
         <w:drawing>
-          <wp:inline distT="0" distB="0" distL="0" distR="0" wp14:anchorId="50A157EA" wp14:editId="58B69B0D">
-            <wp:extent cx="2569987" cy="1804896"/>
-            <wp:effectExtent l="0" t="0" r="1905" b="5080"/>
-            <wp:docPr id="20" name="Picture 20"/>
+          <wp:inline distT="0" distB="0" distL="0" distR="0" wp14:anchorId="25B55B48" wp14:editId="48B9C8AA">
+            <wp:extent cx="3044740" cy="2055495"/>
+            <wp:effectExtent l="0" t="0" r="3810" b="1905"/>
+            <wp:docPr id="1" name="Resim 1"/>
             <wp:cNvGraphicFramePr>
               <a:graphicFrameLocks xmlns:a="http://schemas.openxmlformats.org/drawingml/2006/main" noChangeAspect="1"/>
             </wp:cNvGraphicFramePr>
@@ -5864,13 +5865,13 @@
                   </pic:nvPicPr>
                   <pic:blipFill rotWithShape="1">
                     <a:blip r:embed="rId27"/>
-                    <a:srcRect l="4693" t="5627" r="8574"/>
+                    <a:srcRect l="3422" t="5664" r="8138"/>
                     <a:stretch/>
                   </pic:blipFill>
                   <pic:spPr bwMode="auto">
                     <a:xfrm>
                       <a:off x="0" y="0"/>
-                      <a:ext cx="2683392" cy="1884540"/>
+                      <a:ext cx="3051583" cy="2060115"/>
                     </a:xfrm>
                     <a:prstGeom prst="rect">
                       <a:avLst/>
@@ -5890,6 +5891,7 @@
           </wp:inline>
         </w:drawing>
       </w:r>
+      <w:bookmarkEnd w:id="0"/>
     </w:p>
     <w:p>
       <w:pPr>
@@ -6130,6 +6132,7 @@
           <w:sz w:val="22"/>
           <w:szCs w:val="18"/>
         </w:rPr>
+        <w:lastRenderedPageBreak/>
         <w:t>Fig 7. Switching characteristics as state trajectories (obtained using all the models)</w:t>
       </w:r>
     </w:p>
@@ -6147,7 +6150,6 @@
           <w:sz w:val="22"/>
           <w:szCs w:val="20"/>
         </w:rPr>
-        <w:lastRenderedPageBreak/>
         <w:t xml:space="preserve">When we look at the trajectory for the turn-on period of the Top Switch, Fig.7 (a), it is easy to see the Miller Plateau where the voltage drops and current stays constant ideally. During the turn-off period of the Top Switch, the oscillations on current are also observed on trajectory. As seen on the graph, actually the gate-source voltage also oscillates during that period. Moreover, an interesting result seen on the Bottom Switch turn-on trajectories is that when the inductors are not modeled but the capacitances are variable, the gate-source voltage drops until -10 Volts, which is the limit of the minimum gate-source voltage. However, when the inductors are included too, the result is more realistic and it is seen that gate-source voltage does not reach risky values. On the contrary, for turn-off trajectories of the Bottom Switch, the gate-source voltage drops to nearly -6V for Model 3. As a result, including inductors in model is critical to evaluate operation’s safety. </w:t>
       </w:r>
     </w:p>
@@ -6367,6 +6369,7 @@
           <w:sz w:val="20"/>
           <w:szCs w:val="18"/>
         </w:rPr>
+        <w:lastRenderedPageBreak/>
         <w:t>[1]</w:t>
       </w:r>
       <w:r>
@@ -6424,7 +6427,6 @@
           <w:sz w:val="20"/>
           <w:szCs w:val="18"/>
         </w:rPr>
-        <w:lastRenderedPageBreak/>
         <w:t>[2]</w:t>
       </w:r>
       <w:r>
@@ -6684,8 +6686,6 @@
         <w:tab/>
         <w:t>GaN Systems, “GS66508P Bottom-side cooled 650 V E-mode GaN transistor Preliminary Datasheet,” pp. 1–13, 2016.</w:t>
       </w:r>
-      <w:bookmarkStart w:id="0" w:name="_GoBack"/>
-      <w:bookmarkEnd w:id="0"/>
     </w:p>
     <w:sectPr>
       <w:pgSz w:w="11907" w:h="16840" w:code="9"/>
@@ -7791,6 +7791,7 @@
   <w:style w:type="character" w:default="1" w:styleId="VarsaylanParagrafYazTipi">
     <w:name w:val="Default Paragraph Font"/>
     <w:uiPriority w:val="1"/>
+    <w:semiHidden/>
     <w:unhideWhenUsed/>
   </w:style>
   <w:style w:type="table" w:default="1" w:styleId="NormalTablo">

</xml_diff>

<commit_message>
EPE - Figure error fixed.
</commit_message>
<xml_diff>
--- a/Paper/EPE 2018/Full Paper/EPE-2018-Template.docx
+++ b/Paper/EPE 2018/Full Paper/EPE-2018-Template.docx
@@ -59,13 +59,8 @@
         <w:jc w:val="center"/>
       </w:pPr>
       <w:r>
-        <w:t xml:space="preserve">Mesut </w:t>
-      </w:r>
-      <w:proofErr w:type="spellStart"/>
-      <w:r>
-        <w:t>Ugur</w:t>
-      </w:r>
-      <w:proofErr w:type="spellEnd"/>
+        <w:t>Mesut Ugur</w:t>
+      </w:r>
     </w:p>
     <w:p>
       <w:pPr>
@@ -87,19 +82,9 @@
       <w:pPr>
         <w:jc w:val="center"/>
       </w:pPr>
-      <w:proofErr w:type="spellStart"/>
-      <w:r>
-        <w:t>Ozan</w:t>
-      </w:r>
-      <w:proofErr w:type="spellEnd"/>
-      <w:r>
-        <w:t xml:space="preserve"> </w:t>
-      </w:r>
-      <w:proofErr w:type="spellStart"/>
-      <w:r>
-        <w:t>Keysan</w:t>
-      </w:r>
-      <w:proofErr w:type="spellEnd"/>
+      <w:r>
+        <w:t>Ozan Keysan</w:t>
+      </w:r>
     </w:p>
     <w:p>
       <w:pPr>
@@ -127,42 +112,16 @@
       <w:r>
         <w:br/>
       </w:r>
-      <w:proofErr w:type="spellStart"/>
-      <w:r>
-        <w:t>Universiteler</w:t>
-      </w:r>
-      <w:proofErr w:type="spellEnd"/>
-      <w:r>
-        <w:t xml:space="preserve"> </w:t>
-      </w:r>
-      <w:proofErr w:type="spellStart"/>
-      <w:r>
-        <w:t>Mahallesi</w:t>
-      </w:r>
-      <w:proofErr w:type="spellEnd"/>
-      <w:r>
-        <w:t>,</w:t>
+      <w:r>
+        <w:t>Universiteler Mahallesi,</w:t>
       </w:r>
     </w:p>
     <w:p>
       <w:pPr>
         <w:jc w:val="center"/>
       </w:pPr>
-      <w:proofErr w:type="spellStart"/>
-      <w:r>
-        <w:t>Dumlupinar</w:t>
-      </w:r>
-      <w:proofErr w:type="spellEnd"/>
-      <w:r>
-        <w:t xml:space="preserve"> </w:t>
-      </w:r>
-      <w:proofErr w:type="spellStart"/>
-      <w:r>
-        <w:t>Bulvari</w:t>
-      </w:r>
-      <w:proofErr w:type="spellEnd"/>
-      <w:r>
-        <w:t xml:space="preserve"> No:1</w:t>
+      <w:r>
+        <w:t>Dumlupinar Bulvari No:1</w:t>
       </w:r>
       <w:r>
         <w:br/>
@@ -549,43 +508,23 @@
           <w:sz w:val="22"/>
           <w:szCs w:val="22"/>
         </w:rPr>
-        <w:t>di/</w:t>
-      </w:r>
-      <w:proofErr w:type="spellStart"/>
+        <w:t>di/dt</w:t>
+      </w:r>
+      <w:r>
+        <w:rPr>
+          <w:sz w:val="22"/>
+          <w:szCs w:val="22"/>
+        </w:rPr>
+        <w:t xml:space="preserve"> and </w:t>
+      </w:r>
       <w:r>
         <w:rPr>
           <w:i/>
           <w:sz w:val="22"/>
           <w:szCs w:val="22"/>
         </w:rPr>
-        <w:t>dt</w:t>
-      </w:r>
-      <w:proofErr w:type="spellEnd"/>
-      <w:r>
-        <w:rPr>
-          <w:sz w:val="22"/>
-          <w:szCs w:val="22"/>
-        </w:rPr>
-        <w:t xml:space="preserve"> and </w:t>
-      </w:r>
-      <w:r>
-        <w:rPr>
-          <w:i/>
-          <w:sz w:val="22"/>
-          <w:szCs w:val="22"/>
-        </w:rPr>
-        <w:t>dv/</w:t>
-      </w:r>
-      <w:proofErr w:type="spellStart"/>
-      <w:r>
-        <w:rPr>
-          <w:i/>
-          <w:sz w:val="22"/>
-          <w:szCs w:val="22"/>
-        </w:rPr>
-        <w:t>dt</w:t>
-      </w:r>
-      <w:proofErr w:type="spellEnd"/>
+        <w:t>dv/dt</w:t>
+      </w:r>
       <w:r>
         <w:rPr>
           <w:sz w:val="22"/>
@@ -1276,18 +1215,8 @@
           <w:sz w:val="22"/>
           <w:szCs w:val="22"/>
         </w:rPr>
-        <w:t>di/</w:t>
-      </w:r>
-      <w:proofErr w:type="spellStart"/>
-      <w:r>
-        <w:rPr>
-          <w:i/>
-          <w:sz w:val="22"/>
-          <w:szCs w:val="22"/>
-        </w:rPr>
-        <w:t>dt</w:t>
-      </w:r>
-      <w:proofErr w:type="spellEnd"/>
+        <w:t>di/dt</w:t>
+      </w:r>
       <w:r>
         <w:rPr>
           <w:sz w:val="22"/>
@@ -1440,10 +1369,10 @@
             <v:path o:extrusionok="f" gradientshapeok="t" o:connecttype="rect"/>
             <o:lock v:ext="edit" aspectratio="t"/>
           </v:shapetype>
-          <v:shape id="_x0000_i1025" type="#_x0000_t75" style="width:453.3pt;height:116.95pt" o:ole="">
+          <v:shape id="_x0000_i1025" type="#_x0000_t75" style="width:452.95pt;height:117.2pt" o:ole="">
             <v:imagedata r:id="rId8" o:title=""/>
           </v:shape>
-          <o:OLEObject Type="Embed" ProgID="Visio.Drawing.15" ShapeID="_x0000_i1025" DrawAspect="Content" ObjectID="_1590486910" r:id="rId9"/>
+          <o:OLEObject Type="Embed" ProgID="Visio.Drawing.15" ShapeID="_x0000_i1025" DrawAspect="Content" ObjectID="_1590487682" r:id="rId9"/>
         </w:object>
       </w:r>
     </w:p>
@@ -3709,23 +3638,7 @@
           <w:szCs w:val="20"/>
         </w:rPr>
         <w:tab/>
-        <w:t xml:space="preserve">  </w:t>
-      </w:r>
-      <w:proofErr w:type="gramStart"/>
-      <w:r>
-        <w:rPr>
-          <w:sz w:val="22"/>
-          <w:szCs w:val="20"/>
-        </w:rPr>
-        <w:t xml:space="preserve">   (</w:t>
-      </w:r>
-      <w:proofErr w:type="gramEnd"/>
-      <w:r>
-        <w:rPr>
-          <w:sz w:val="22"/>
-          <w:szCs w:val="20"/>
-        </w:rPr>
-        <w:t>c) Model</w:t>
+        <w:t xml:space="preserve">     (c) Model</w:t>
       </w:r>
       <w:r>
         <w:rPr>
@@ -5691,15 +5604,7 @@
           <w:sz w:val="22"/>
           <w:szCs w:val="22"/>
         </w:rPr>
-        <w:t>Top switch turn-</w:t>
-      </w:r>
-      <w:proofErr w:type="gramStart"/>
-      <w:r>
-        <w:rPr>
-          <w:sz w:val="22"/>
-          <w:szCs w:val="22"/>
-        </w:rPr>
-        <w:t xml:space="preserve">on  </w:t>
+        <w:t xml:space="preserve">Top switch turn-on  </w:t>
       </w:r>
       <w:r>
         <w:rPr>
@@ -5708,7 +5613,6 @@
         </w:rPr>
         <w:tab/>
       </w:r>
-      <w:proofErr w:type="gramEnd"/>
       <w:r>
         <w:rPr>
           <w:sz w:val="22"/>
@@ -7350,23 +7254,7 @@
           <w:sz w:val="22"/>
           <w:szCs w:val="18"/>
         </w:rPr>
-        <w:t xml:space="preserve">Finally, to see the effect of the oscillations created by the LC resonance paths, the parasitic inductances are added to the model which are caused by packaging, </w:t>
-      </w:r>
-      <w:proofErr w:type="spellStart"/>
-      <w:r>
-        <w:rPr>
-          <w:sz w:val="22"/>
-          <w:szCs w:val="18"/>
-        </w:rPr>
-        <w:t>busbar</w:t>
-      </w:r>
-      <w:proofErr w:type="spellEnd"/>
-      <w:r>
-        <w:rPr>
-          <w:sz w:val="22"/>
-          <w:szCs w:val="18"/>
-        </w:rPr>
-        <w:t xml:space="preserve">, conducting parts on the DC side and Capacitor ESLs. In Model 3, in which all the parasitic effects are included, as shown in Fig. 6, the oscillations started to emerge due to energy transfer between parasitic capacitances and inductors. </w:t>
+        <w:t xml:space="preserve">Finally, to see the effect of the oscillations created by the LC resonance paths, the parasitic inductances are added to the model which are caused by packaging, busbar, conducting parts on the DC side and Capacitor ESLs. In Model 3, in which all the parasitic effects are included, as shown in Fig. 6, the oscillations started to emerge due to energy transfer between parasitic capacitances and inductors. </w:t>
       </w:r>
       <w:r>
         <w:rPr>
@@ -7661,23 +7549,7 @@
           <w:sz w:val="22"/>
           <w:szCs w:val="16"/>
         </w:rPr>
-        <w:t xml:space="preserve">   </w:t>
-      </w:r>
-      <w:proofErr w:type="gramStart"/>
-      <w:r>
-        <w:rPr>
-          <w:sz w:val="22"/>
-          <w:szCs w:val="16"/>
-        </w:rPr>
-        <w:t xml:space="preserve">   (</w:t>
-      </w:r>
-      <w:proofErr w:type="gramEnd"/>
-      <w:r>
-        <w:rPr>
-          <w:sz w:val="22"/>
-          <w:szCs w:val="16"/>
-        </w:rPr>
-        <w:t xml:space="preserve">b) Top switch turn-off  </w:t>
+        <w:t xml:space="preserve">      (b) Top switch turn-off  </w:t>
       </w:r>
     </w:p>
     <w:p>
@@ -7836,23 +7708,7 @@
           <w:szCs w:val="16"/>
         </w:rPr>
         <w:tab/>
-        <w:t xml:space="preserve">      </w:t>
-      </w:r>
-      <w:proofErr w:type="gramStart"/>
-      <w:r>
-        <w:rPr>
-          <w:sz w:val="22"/>
-          <w:szCs w:val="16"/>
-        </w:rPr>
-        <w:t xml:space="preserve">   (</w:t>
-      </w:r>
-      <w:proofErr w:type="gramEnd"/>
-      <w:r>
-        <w:rPr>
-          <w:sz w:val="22"/>
-          <w:szCs w:val="16"/>
-        </w:rPr>
-        <w:t>d) Bottom switch turn-on</w:t>
+        <w:t xml:space="preserve">         (d) Bottom switch turn-on</w:t>
       </w:r>
     </w:p>
     <w:p>
@@ -7928,18 +7784,8 @@
           <w:sz w:val="22"/>
           <w:szCs w:val="22"/>
         </w:rPr>
-        <w:t>di/</w:t>
-      </w:r>
-      <w:proofErr w:type="spellStart"/>
-      <w:r>
-        <w:rPr>
-          <w:i/>
-          <w:sz w:val="22"/>
-          <w:szCs w:val="22"/>
-        </w:rPr>
-        <w:t>dt</w:t>
-      </w:r>
-      <w:proofErr w:type="spellEnd"/>
+        <w:t>di/dt</w:t>
+      </w:r>
       <w:r>
         <w:rPr>
           <w:sz w:val="22"/>
@@ -8501,23 +8347,7 @@
           <w:sz w:val="22"/>
           <w:szCs w:val="16"/>
         </w:rPr>
-        <w:t xml:space="preserve">   </w:t>
-      </w:r>
-      <w:proofErr w:type="gramStart"/>
-      <w:r>
-        <w:rPr>
-          <w:sz w:val="22"/>
-          <w:szCs w:val="16"/>
-        </w:rPr>
-        <w:t xml:space="preserve">   (</w:t>
-      </w:r>
-      <w:proofErr w:type="gramEnd"/>
-      <w:r>
-        <w:rPr>
-          <w:sz w:val="22"/>
-          <w:szCs w:val="16"/>
-        </w:rPr>
-        <w:t xml:space="preserve">b) Top switch turn-off  </w:t>
+        <w:t xml:space="preserve">      (b) Top switch turn-off  </w:t>
       </w:r>
     </w:p>
     <w:p>
@@ -8676,23 +8506,7 @@
           <w:szCs w:val="16"/>
         </w:rPr>
         <w:tab/>
-        <w:t xml:space="preserve">      </w:t>
-      </w:r>
-      <w:proofErr w:type="gramStart"/>
-      <w:r>
-        <w:rPr>
-          <w:sz w:val="22"/>
-          <w:szCs w:val="16"/>
-        </w:rPr>
-        <w:t xml:space="preserve">   (</w:t>
-      </w:r>
-      <w:proofErr w:type="gramEnd"/>
-      <w:r>
-        <w:rPr>
-          <w:sz w:val="22"/>
-          <w:szCs w:val="16"/>
-        </w:rPr>
-        <w:t>d) Bottom switch turn-on</w:t>
+        <w:t xml:space="preserve">         (d) Bottom switch turn-on</w:t>
       </w:r>
     </w:p>
     <w:p>
@@ -8708,7 +8522,42 @@
           <w:sz w:val="22"/>
           <w:szCs w:val="18"/>
         </w:rPr>
-        <w:t>Fig 7. Switching characteristics as state trajectories (obtained using all the models)</w:t>
+        <w:t>Fig 8</w:t>
+      </w:r>
+      <w:r>
+        <w:rPr>
+          <w:sz w:val="22"/>
+          <w:szCs w:val="18"/>
+        </w:rPr>
+        <w:t>. Switching characteristics as state trajectories</w:t>
+      </w:r>
+      <w:r>
+        <w:rPr>
+          <w:sz w:val="22"/>
+          <w:szCs w:val="18"/>
+        </w:rPr>
+        <w:t xml:space="preserve"> for different temperatures</w:t>
+      </w:r>
+      <w:r>
+        <w:rPr>
+          <w:sz w:val="22"/>
+          <w:szCs w:val="18"/>
+        </w:rPr>
+        <w:t xml:space="preserve"> (</w:t>
+      </w:r>
+      <w:r>
+        <w:rPr>
+          <w:sz w:val="22"/>
+          <w:szCs w:val="18"/>
+        </w:rPr>
+        <w:t>Model 3</w:t>
+      </w:r>
+      <w:r>
+        <w:rPr>
+          <w:sz w:val="22"/>
+          <w:szCs w:val="18"/>
+        </w:rPr>
+        <w:t>)</w:t>
       </w:r>
     </w:p>
     <w:p>
@@ -8725,7 +8574,14 @@
           <w:sz w:val="22"/>
           <w:szCs w:val="18"/>
         </w:rPr>
-        <w:t>In Fig.7, the channel state trajectories are given for Model 3 at different junction temperatures. A significant effect of the temperature is the changes in overshoot on the channel current</w:t>
+        <w:t>In Fig.8</w:t>
+      </w:r>
+      <w:r>
+        <w:rPr>
+          <w:sz w:val="22"/>
+          <w:szCs w:val="18"/>
+        </w:rPr>
+        <w:t>, the channel state trajectories are given for Model 3 at different junction temperatures. A significant effect of the temperature is the changes in overshoot on the channel current</w:t>
       </w:r>
       <w:r>
         <w:rPr>
@@ -8952,23 +8808,7 @@
           <w:sz w:val="22"/>
           <w:szCs w:val="16"/>
         </w:rPr>
-        <w:t xml:space="preserve">   </w:t>
-      </w:r>
-      <w:proofErr w:type="gramStart"/>
-      <w:r>
-        <w:rPr>
-          <w:sz w:val="22"/>
-          <w:szCs w:val="16"/>
-        </w:rPr>
-        <w:t xml:space="preserve">   (</w:t>
-      </w:r>
-      <w:proofErr w:type="gramEnd"/>
-      <w:r>
-        <w:rPr>
-          <w:sz w:val="22"/>
-          <w:szCs w:val="16"/>
-        </w:rPr>
-        <w:t xml:space="preserve">b) Top switch turn-off  </w:t>
+        <w:t xml:space="preserve">      (b) Top switch turn-off  </w:t>
       </w:r>
     </w:p>
     <w:p>
@@ -9127,23 +8967,7 @@
           <w:szCs w:val="16"/>
         </w:rPr>
         <w:tab/>
-        <w:t xml:space="preserve">      </w:t>
-      </w:r>
-      <w:proofErr w:type="gramStart"/>
-      <w:r>
-        <w:rPr>
-          <w:sz w:val="22"/>
-          <w:szCs w:val="16"/>
-        </w:rPr>
-        <w:t xml:space="preserve">   (</w:t>
-      </w:r>
-      <w:proofErr w:type="gramEnd"/>
-      <w:r>
-        <w:rPr>
-          <w:sz w:val="22"/>
-          <w:szCs w:val="16"/>
-        </w:rPr>
-        <w:t>d) Bottom switch turn-on</w:t>
+        <w:t xml:space="preserve">         (d) Bottom switch turn-on</w:t>
       </w:r>
     </w:p>
     <w:p>
@@ -9159,14 +8983,42 @@
           <w:sz w:val="22"/>
           <w:szCs w:val="18"/>
         </w:rPr>
-        <w:t>Fig 8</w:t>
+        <w:t>Fig 9</w:t>
       </w:r>
       <w:r>
         <w:rPr>
           <w:sz w:val="22"/>
           <w:szCs w:val="18"/>
         </w:rPr>
-        <w:t>. Switching characteristics as state trajectories (obtained using all the models)</w:t>
+        <w:t>. Switching characteristics as state trajectories</w:t>
+      </w:r>
+      <w:r>
+        <w:rPr>
+          <w:sz w:val="22"/>
+          <w:szCs w:val="18"/>
+        </w:rPr>
+        <w:t xml:space="preserve"> for different load currents</w:t>
+      </w:r>
+      <w:r>
+        <w:rPr>
+          <w:sz w:val="22"/>
+          <w:szCs w:val="18"/>
+        </w:rPr>
+        <w:t xml:space="preserve"> (</w:t>
+      </w:r>
+      <w:r>
+        <w:rPr>
+          <w:sz w:val="22"/>
+          <w:szCs w:val="18"/>
+        </w:rPr>
+        <w:t>Model 3</w:t>
+      </w:r>
+      <w:r>
+        <w:rPr>
+          <w:sz w:val="22"/>
+          <w:szCs w:val="18"/>
+        </w:rPr>
+        <w:t>)</w:t>
       </w:r>
     </w:p>
     <w:p>
@@ -9183,85 +9035,76 @@
           <w:sz w:val="22"/>
           <w:szCs w:val="18"/>
         </w:rPr>
-        <w:t xml:space="preserve">It is observed in Fig. </w:t>
-      </w:r>
-      <w:proofErr w:type="gramStart"/>
+        <w:t>It is observed in Fig. 9</w:t>
+      </w:r>
       <w:r>
         <w:rPr>
           <w:sz w:val="22"/>
           <w:szCs w:val="18"/>
         </w:rPr>
-        <w:t>8,</w:t>
-      </w:r>
-      <w:proofErr w:type="gramEnd"/>
+        <w:t>, the channel current has a significant role on the gate-source voltage for the reverse conduction of the Top Switch. In (a), it is seen that the gate-source voltage decreases</w:t>
+      </w:r>
       <w:r>
         <w:rPr>
           <w:sz w:val="22"/>
           <w:szCs w:val="18"/>
         </w:rPr>
-        <w:t xml:space="preserve"> the channel current has a significant role on the gate-source voltage for the reverse conduction of the Top Switch. In (a), it is seen that the gate-source voltage decreases</w:t>
+        <w:t xml:space="preserve"> during transient</w:t>
       </w:r>
       <w:r>
         <w:rPr>
           <w:sz w:val="22"/>
           <w:szCs w:val="18"/>
         </w:rPr>
-        <w:t xml:space="preserve"> during transient</w:t>
+        <w:t xml:space="preserve"> largely for higher channel current. </w:t>
       </w:r>
       <w:r>
         <w:rPr>
           <w:sz w:val="22"/>
           <w:szCs w:val="18"/>
         </w:rPr>
-        <w:t xml:space="preserve"> largely for higher channel current. </w:t>
+        <w:t>It happens because when the load current commutes from Bottom Switch to Top Switch it discharges the gate</w:t>
       </w:r>
       <w:r>
         <w:rPr>
           <w:sz w:val="22"/>
           <w:szCs w:val="18"/>
         </w:rPr>
-        <w:t>It happens because when the load current commutes from Bottom Switch to Top Switch it discharges the gate</w:t>
+        <w:t xml:space="preserve">-source capacitance momentarily so as to reach the right </w:t>
       </w:r>
       <w:r>
         <w:rPr>
           <w:sz w:val="22"/>
           <w:szCs w:val="18"/>
         </w:rPr>
-        <w:t xml:space="preserve">-source capacitance momentarily so as to reach the right </w:t>
+        <w:t xml:space="preserve">conduction </w:t>
       </w:r>
       <w:r>
         <w:rPr>
           <w:sz w:val="22"/>
           <w:szCs w:val="18"/>
         </w:rPr>
-        <w:t xml:space="preserve">conduction </w:t>
+        <w:t>state before the gate-source voltage is set to high.</w:t>
       </w:r>
       <w:r>
         <w:rPr>
           <w:sz w:val="22"/>
           <w:szCs w:val="18"/>
         </w:rPr>
-        <w:t>state before the gate-source voltage is set to high.</w:t>
+        <w:t xml:space="preserve"> Another important point is seen in (d) which is the channel voltage drops in same amplitude for all current as expected because the load current </w:t>
       </w:r>
       <w:r>
         <w:rPr>
           <w:sz w:val="22"/>
           <w:szCs w:val="18"/>
         </w:rPr>
-        <w:t xml:space="preserve"> Another important point is seen in (d) which is the channel voltage drops in same amplitude for all current as expected because the load current </w:t>
+        <w:t>does</w:t>
       </w:r>
       <w:r>
         <w:rPr>
           <w:sz w:val="22"/>
           <w:szCs w:val="18"/>
         </w:rPr>
-        <w:t>does</w:t>
-      </w:r>
-      <w:r>
-        <w:rPr>
-          <w:sz w:val="22"/>
-          <w:szCs w:val="18"/>
-        </w:rPr>
         <w:t xml:space="preserve"> not affect the GaN FET’s transition speed, i.e. </w:t>
       </w:r>
       <w:r>
@@ -9270,18 +9113,8 @@
           <w:sz w:val="22"/>
           <w:szCs w:val="22"/>
         </w:rPr>
-        <w:t>di/</w:t>
-      </w:r>
-      <w:proofErr w:type="spellStart"/>
-      <w:r>
-        <w:rPr>
-          <w:i/>
-          <w:sz w:val="22"/>
-          <w:szCs w:val="22"/>
-        </w:rPr>
-        <w:t>dt.</w:t>
-      </w:r>
-      <w:proofErr w:type="spellEnd"/>
+        <w:t>di/dt.</w:t>
+      </w:r>
     </w:p>
     <w:p>
       <w:pPr>
@@ -9469,6 +9302,58 @@
           <w:sz w:val="22"/>
           <w:szCs w:val="20"/>
         </w:rPr>
+        <w:t>Fig 10</w:t>
+      </w:r>
+      <w:r>
+        <w:rPr>
+          <w:sz w:val="22"/>
+          <w:szCs w:val="20"/>
+        </w:rPr>
+        <w:t xml:space="preserve">. Switching characteristics for different </w:t>
+      </w:r>
+      <w:r>
+        <w:rPr>
+          <w:sz w:val="22"/>
+          <w:szCs w:val="20"/>
+        </w:rPr>
+        <w:t xml:space="preserve">turn-on and turn-off </w:t>
+      </w:r>
+      <w:r>
+        <w:rPr>
+          <w:sz w:val="22"/>
+          <w:szCs w:val="20"/>
+        </w:rPr>
+        <w:t>resistances</w:t>
+      </w:r>
+      <w:r>
+        <w:rPr>
+          <w:sz w:val="22"/>
+          <w:szCs w:val="20"/>
+        </w:rPr>
+        <w:t xml:space="preserve"> (</w:t>
+      </w:r>
+      <w:r>
+        <w:rPr>
+          <w:sz w:val="22"/>
+          <w:szCs w:val="20"/>
+        </w:rPr>
+        <w:t>Model 3)</w:t>
+      </w:r>
+    </w:p>
+    <w:p>
+      <w:pPr>
+        <w:spacing w:after="120"/>
+        <w:jc w:val="both"/>
+        <w:rPr>
+          <w:sz w:val="22"/>
+          <w:szCs w:val="20"/>
+        </w:rPr>
+      </w:pPr>
+      <w:r>
+        <w:rPr>
+          <w:sz w:val="22"/>
+          <w:szCs w:val="20"/>
+        </w:rPr>
         <w:lastRenderedPageBreak/>
         <w:t xml:space="preserve">Lastly, the </w:t>
       </w:r>
@@ -9484,7 +9369,23 @@
           <w:sz w:val="22"/>
           <w:szCs w:val="20"/>
         </w:rPr>
-        <w:t xml:space="preserve"> of the turn-on and turn-off resistances are investigated.</w:t>
+        <w:t xml:space="preserve"> of the turn-on and turn-off resistances are investigated</w:t>
+      </w:r>
+      <w:r>
+        <w:rPr>
+          <w:sz w:val="22"/>
+          <w:szCs w:val="20"/>
+        </w:rPr>
+        <w:t xml:space="preserve"> as given in Fig. 10</w:t>
+      </w:r>
+      <w:bookmarkStart w:id="0" w:name="_GoBack"/>
+      <w:bookmarkEnd w:id="0"/>
+      <w:r>
+        <w:rPr>
+          <w:sz w:val="22"/>
+          <w:szCs w:val="20"/>
+        </w:rPr>
+        <w:t>.</w:t>
       </w:r>
       <w:r>
         <w:rPr>
@@ -9764,39 +9665,57 @@
           <w:szCs w:val="18"/>
         </w:rPr>
         <w:tab/>
-        <w:t xml:space="preserve">E. A. Jones, F. F. Wang, and D. </w:t>
-      </w:r>
-      <w:proofErr w:type="spellStart"/>
-      <w:r>
+        <w:t>E. A. Jones, F. F. Wang, and D. Costinett, “Review of Commercial GaN Power Devices and GaN-Based Converter Design Challenges,” IEEE J. Emerg. Sel. Top. Power Electron., vol. 4, no. 3, pp. 707–719, 2016.</w:t>
+      </w:r>
+    </w:p>
+    <w:p>
+      <w:pPr>
+        <w:spacing w:after="120"/>
+        <w:jc w:val="both"/>
         <w:rPr>
           <w:sz w:val="20"/>
           <w:szCs w:val="18"/>
         </w:rPr>
-        <w:t>Costinett</w:t>
-      </w:r>
-      <w:proofErr w:type="spellEnd"/>
+      </w:pPr>
       <w:r>
         <w:rPr>
           <w:sz w:val="20"/>
           <w:szCs w:val="18"/>
         </w:rPr>
-        <w:t xml:space="preserve">, “Review of Commercial GaN Power Devices and GaN-Based Converter Design Challenges,” IEEE J. </w:t>
-      </w:r>
-      <w:proofErr w:type="spellStart"/>
+        <w:t>[2]</w:t>
+      </w:r>
       <w:r>
         <w:rPr>
           <w:sz w:val="20"/>
           <w:szCs w:val="18"/>
         </w:rPr>
-        <w:t>Emerg</w:t>
-      </w:r>
-      <w:proofErr w:type="spellEnd"/>
-      <w:r>
+        <w:tab/>
+        <w:t>E. A. Jones, F. Wang, and B. Ozpineci, “Application-based review of GaN HFETs,” 2nd IEEE Work. Wide Bandgap Power Devices Appl. WiPDA 2014, pp. 24–29, 2014.</w:t>
+      </w:r>
+    </w:p>
+    <w:p>
+      <w:pPr>
+        <w:spacing w:after="120"/>
+        <w:jc w:val="both"/>
         <w:rPr>
           <w:sz w:val="20"/>
           <w:szCs w:val="18"/>
         </w:rPr>
-        <w:t>. Sel. Top. Power Electron., vol. 4, no. 3, pp. 707–719, 2016.</w:t>
+      </w:pPr>
+      <w:r>
+        <w:rPr>
+          <w:sz w:val="20"/>
+          <w:szCs w:val="18"/>
+        </w:rPr>
+        <w:t>[3]</w:t>
+      </w:r>
+      <w:r>
+        <w:rPr>
+          <w:sz w:val="20"/>
+          <w:szCs w:val="18"/>
+        </w:rPr>
+        <w:tab/>
+        <w:t>R. Xie, H. Wang, G. Tang, X. Yang, and K. J. Chen, “An Analytical Model for False Turn-On Evaluation of High-Voltage Enhancement-Mode GaN Transistor in Bridge-Leg Configuration,” IEEE Trans. Power Electron., vol. 32, no. 8, pp. 6416–6433, 2017.</w:t>
       </w:r>
     </w:p>
     <w:p>
@@ -9813,7 +9732,7 @@
           <w:sz w:val="20"/>
           <w:szCs w:val="18"/>
         </w:rPr>
-        <w:t>[2]</w:t>
+        <w:t>[4]</w:t>
       </w:r>
       <w:r>
         <w:rPr>
@@ -9821,39 +9740,57 @@
           <w:szCs w:val="18"/>
         </w:rPr>
         <w:tab/>
-        <w:t xml:space="preserve">E. A. Jones, F. Wang, and B. </w:t>
-      </w:r>
-      <w:proofErr w:type="spellStart"/>
-      <w:r>
+        <w:t>E. A. Jones, F. Wang, D. Costinett, Z. Zhang, B. Guo, B. Liu, and R. Ren, “Characterization of an enhancement-mode 650-V GaN HFET,” 2015 IEEE Energy Convers. Congr. Expo. ECCE 2015, pp. 400–407, 2015.</w:t>
+      </w:r>
+    </w:p>
+    <w:p>
+      <w:pPr>
+        <w:spacing w:after="120"/>
+        <w:jc w:val="both"/>
         <w:rPr>
           <w:sz w:val="20"/>
           <w:szCs w:val="18"/>
         </w:rPr>
-        <w:t>Ozpineci</w:t>
-      </w:r>
-      <w:proofErr w:type="spellEnd"/>
+      </w:pPr>
       <w:r>
         <w:rPr>
           <w:sz w:val="20"/>
           <w:szCs w:val="18"/>
         </w:rPr>
-        <w:t xml:space="preserve">, “Application-based review of GaN HFETs,” 2nd IEEE Work. Wide Bandgap Power Devices Appl. </w:t>
-      </w:r>
-      <w:proofErr w:type="spellStart"/>
+        <w:t>[5]</w:t>
+      </w:r>
       <w:r>
         <w:rPr>
           <w:sz w:val="20"/>
           <w:szCs w:val="18"/>
         </w:rPr>
-        <w:t>WiPDA</w:t>
-      </w:r>
-      <w:proofErr w:type="spellEnd"/>
-      <w:r>
+        <w:tab/>
+        <w:t>K. Peng, S. Eskandari, and E. Santi, “Characterization and Modeling of a Gallium Nitride Power HEMT,” IEEE Trans. Ind. Appl., vol. 52, no. 6, pp. 4965–4975, 2016.</w:t>
+      </w:r>
+    </w:p>
+    <w:p>
+      <w:pPr>
+        <w:spacing w:after="120"/>
+        <w:jc w:val="both"/>
         <w:rPr>
           <w:sz w:val="20"/>
           <w:szCs w:val="18"/>
         </w:rPr>
-        <w:t xml:space="preserve"> 2014, pp. 24–29, 2014.</w:t>
+      </w:pPr>
+      <w:r>
+        <w:rPr>
+          <w:sz w:val="20"/>
+          <w:szCs w:val="18"/>
+        </w:rPr>
+        <w:t>[6]</w:t>
+      </w:r>
+      <w:r>
+        <w:rPr>
+          <w:sz w:val="20"/>
+          <w:szCs w:val="18"/>
+        </w:rPr>
+        <w:tab/>
+        <w:t>K. Wang, X. Yang, H. Li, H. Ma, X. Zeng, and W. Chen, “An Analytical Switching Process Model of Low-Voltage eGaN HEMTs for Loss Calculation,” IEEE Trans. Power Electron., vol. 31, no. 1, pp. 635–647, 2016.</w:t>
       </w:r>
     </w:p>
     <w:p>
@@ -9870,7 +9807,7 @@
           <w:sz w:val="20"/>
           <w:szCs w:val="18"/>
         </w:rPr>
-        <w:t>[3]</w:t>
+        <w:t>[7]</w:t>
       </w:r>
       <w:r>
         <w:rPr>
@@ -9878,23 +9815,7 @@
           <w:szCs w:val="18"/>
         </w:rPr>
         <w:tab/>
-        <w:t xml:space="preserve">R. </w:t>
-      </w:r>
-      <w:proofErr w:type="spellStart"/>
-      <w:r>
-        <w:rPr>
-          <w:sz w:val="20"/>
-          <w:szCs w:val="18"/>
-        </w:rPr>
-        <w:t>Xie</w:t>
-      </w:r>
-      <w:proofErr w:type="spellEnd"/>
-      <w:r>
-        <w:rPr>
-          <w:sz w:val="20"/>
-          <w:szCs w:val="18"/>
-        </w:rPr>
-        <w:t>, H. Wang, G. Tang, X. Yang, and K. J. Chen, “An Analytical Model for False Turn-On Evaluation of High-Voltage Enhancement-Mode GaN Transistor in Bridge-Leg Configuration,” IEEE Trans. Power Electron., vol. 32, no. 8, pp. 6416–6433, 2017.</w:t>
+        <w:t>GaN Systems, “GS66508P Bottom-side cooled 650 V E-mode GaN transistor Preliminary Datasheet,” pp. 1–13, 2016.</w:t>
       </w:r>
     </w:p>
     <w:p>
@@ -9903,213 +9824,25 @@
         <w:jc w:val="both"/>
         <w:rPr>
           <w:sz w:val="20"/>
-          <w:szCs w:val="18"/>
         </w:rPr>
       </w:pPr>
       <w:r>
         <w:rPr>
           <w:sz w:val="20"/>
-          <w:szCs w:val="18"/>
-        </w:rPr>
-        <w:t>[4]</w:t>
+        </w:rPr>
+        <w:t xml:space="preserve">[8] </w:t>
       </w:r>
       <w:r>
         <w:rPr>
           <w:sz w:val="20"/>
-          <w:szCs w:val="18"/>
         </w:rPr>
         <w:tab/>
-        <w:t xml:space="preserve">E. A. Jones, F. Wang, D. </w:t>
-      </w:r>
-      <w:proofErr w:type="spellStart"/>
+      </w:r>
       <w:r>
         <w:rPr>
           <w:sz w:val="20"/>
-          <w:szCs w:val="18"/>
-        </w:rPr>
-        <w:t>Costinett</w:t>
-      </w:r>
-      <w:proofErr w:type="spellEnd"/>
-      <w:r>
-        <w:rPr>
-          <w:sz w:val="20"/>
-          <w:szCs w:val="18"/>
-        </w:rPr>
-        <w:t xml:space="preserve">, Z. Zhang, B. </w:t>
-      </w:r>
-      <w:proofErr w:type="spellStart"/>
-      <w:r>
-        <w:rPr>
-          <w:sz w:val="20"/>
-          <w:szCs w:val="18"/>
-        </w:rPr>
-        <w:t>Guo</w:t>
-      </w:r>
-      <w:proofErr w:type="spellEnd"/>
-      <w:r>
-        <w:rPr>
-          <w:sz w:val="20"/>
-          <w:szCs w:val="18"/>
-        </w:rPr>
-        <w:t xml:space="preserve">, B. Liu, and R. Ren, “Characterization of an enhancement-mode 650-V GaN HFET,” 2015 IEEE Energy Convers. </w:t>
-      </w:r>
-      <w:proofErr w:type="spellStart"/>
-      <w:r>
-        <w:rPr>
-          <w:sz w:val="20"/>
-          <w:szCs w:val="18"/>
-        </w:rPr>
-        <w:t>Congr</w:t>
-      </w:r>
-      <w:proofErr w:type="spellEnd"/>
-      <w:r>
-        <w:rPr>
-          <w:sz w:val="20"/>
-          <w:szCs w:val="18"/>
-        </w:rPr>
-        <w:t>. Expo. ECCE 2015, pp. 400–407, 2015.</w:t>
-      </w:r>
-    </w:p>
-    <w:p>
-      <w:pPr>
-        <w:spacing w:after="120"/>
-        <w:jc w:val="both"/>
-        <w:rPr>
-          <w:sz w:val="20"/>
-          <w:szCs w:val="18"/>
-        </w:rPr>
-      </w:pPr>
-      <w:r>
-        <w:rPr>
-          <w:sz w:val="20"/>
-          <w:szCs w:val="18"/>
-        </w:rPr>
-        <w:t>[5]</w:t>
-      </w:r>
-      <w:r>
-        <w:rPr>
-          <w:sz w:val="20"/>
-          <w:szCs w:val="18"/>
-        </w:rPr>
-        <w:tab/>
-        <w:t xml:space="preserve">K. Peng, S. </w:t>
-      </w:r>
-      <w:proofErr w:type="spellStart"/>
-      <w:r>
-        <w:rPr>
-          <w:sz w:val="20"/>
-          <w:szCs w:val="18"/>
-        </w:rPr>
-        <w:t>Eskandari</w:t>
-      </w:r>
-      <w:proofErr w:type="spellEnd"/>
-      <w:r>
-        <w:rPr>
-          <w:sz w:val="20"/>
-          <w:szCs w:val="18"/>
-        </w:rPr>
-        <w:t>, and E. Santi, “Characterization and Modeling of a Gallium Nitride Power HEMT,” IEEE Trans. Ind. Appl., vol. 52, no. 6, pp. 4965–4975, 2016.</w:t>
-      </w:r>
-    </w:p>
-    <w:p>
-      <w:pPr>
-        <w:spacing w:after="120"/>
-        <w:jc w:val="both"/>
-        <w:rPr>
-          <w:sz w:val="20"/>
-          <w:szCs w:val="18"/>
-        </w:rPr>
-      </w:pPr>
-      <w:r>
-        <w:rPr>
-          <w:sz w:val="20"/>
-          <w:szCs w:val="18"/>
-        </w:rPr>
-        <w:t>[6]</w:t>
-      </w:r>
-      <w:r>
-        <w:rPr>
-          <w:sz w:val="20"/>
-          <w:szCs w:val="18"/>
-        </w:rPr>
-        <w:tab/>
-        <w:t xml:space="preserve">K. Wang, X. Yang, H. Li, H. Ma, X. Zeng, and W. Chen, “An Analytical Switching Process Model of Low-Voltage </w:t>
-      </w:r>
-      <w:proofErr w:type="spellStart"/>
-      <w:r>
-        <w:rPr>
-          <w:sz w:val="20"/>
-          <w:szCs w:val="18"/>
-        </w:rPr>
-        <w:t>eGaN</w:t>
-      </w:r>
-      <w:proofErr w:type="spellEnd"/>
-      <w:r>
-        <w:rPr>
-          <w:sz w:val="20"/>
-          <w:szCs w:val="18"/>
-        </w:rPr>
-        <w:t xml:space="preserve"> HEMTs for Loss Calculation,” IEEE Trans. Power Electron., vol. 31, no. 1, pp. 635–647, 2016.</w:t>
-      </w:r>
-    </w:p>
-    <w:p>
-      <w:pPr>
-        <w:spacing w:after="120"/>
-        <w:jc w:val="both"/>
-        <w:rPr>
-          <w:sz w:val="20"/>
-          <w:szCs w:val="18"/>
-        </w:rPr>
-      </w:pPr>
-      <w:r>
-        <w:rPr>
-          <w:sz w:val="20"/>
-          <w:szCs w:val="18"/>
-        </w:rPr>
-        <w:t>[7]</w:t>
-      </w:r>
-      <w:r>
-        <w:rPr>
-          <w:sz w:val="20"/>
-          <w:szCs w:val="18"/>
-        </w:rPr>
-        <w:tab/>
-        <w:t>GaN Systems, “GS66508P Bottom-side cooled 650 V E-mode GaN transistor Preliminary Datasheet,” pp. 1–13, 2016.</w:t>
-      </w:r>
-    </w:p>
-    <w:p>
-      <w:pPr>
-        <w:spacing w:after="120"/>
-        <w:jc w:val="both"/>
-        <w:rPr>
-          <w:sz w:val="20"/>
-        </w:rPr>
-      </w:pPr>
-      <w:r>
-        <w:rPr>
-          <w:sz w:val="20"/>
-        </w:rPr>
-        <w:t xml:space="preserve">[8] </w:t>
-      </w:r>
-      <w:r>
-        <w:rPr>
-          <w:sz w:val="20"/>
-        </w:rPr>
-        <w:tab/>
-      </w:r>
-      <w:r>
-        <w:rPr>
-          <w:sz w:val="20"/>
-        </w:rPr>
-        <w:t>Wang, K., Yang, X., Wang, L., &amp; Jain, P. (2018). Instability Analysis and Oscillation Suppression of Enhancement-Mode GaN Devices in Half-Bridge Circuits. IEEE Transactions on Power Electronics, 33(2), 1585–1596. https://doi.org/10.1</w:t>
-      </w:r>
-      <w:bookmarkStart w:id="0" w:name="_GoBack"/>
-      <w:bookmarkEnd w:id="0"/>
-      <w:r>
-        <w:rPr>
-          <w:sz w:val="20"/>
-        </w:rPr>
-        <w:t>109/TPEL.2017.2684094</w:t>
+        </w:rPr>
+        <w:t>Wang, K., Yang, X., Wang, L., &amp; Jain, P. (2018). Instability Analysis and Oscillation Suppression of Enhancement-Mode GaN Devices in Half-Bridge Circuits. IEEE Transactions on Power Electronics, 33(2), 1585–1596. https://doi.org/10.1109/TPEL.2017.2684094</w:t>
       </w:r>
     </w:p>
     <w:sectPr>

</xml_diff>